<commit_message>
Add OptionsWindow to all projects.
</commit_message>
<xml_diff>
--- a/Debug記録.docx
+++ b/Debug記録.docx
@@ -395,7 +395,7 @@
                 <v:shape id="_x0000_i1025" type="#_x0000_t75" style="width:122.25pt;height:121.6pt" o:ole="">
                   <v:imagedata r:id="rId9" o:title=""/>
                 </v:shape>
-                <o:OLEObject Type="Embed" ProgID="PBrush" ShapeID="_x0000_i1025" DrawAspect="Content" ObjectID="_1500455695" r:id="rId10"/>
+                <o:OLEObject Type="Embed" ProgID="PBrush" ShapeID="_x0000_i1025" DrawAspect="Content" ObjectID="_1500456318" r:id="rId10"/>
               </w:object>
             </w:r>
           </w:p>
@@ -423,7 +423,7 @@
                 <v:shape id="_x0000_i1026" type="#_x0000_t75" style="width:123.6pt;height:122.95pt" o:ole="">
                   <v:imagedata r:id="rId11" o:title=""/>
                 </v:shape>
-                <o:OLEObject Type="Embed" ProgID="PBrush" ShapeID="_x0000_i1026" DrawAspect="Content" ObjectID="_1500455696" r:id="rId12"/>
+                <o:OLEObject Type="Embed" ProgID="PBrush" ShapeID="_x0000_i1026" DrawAspect="Content" ObjectID="_1500456319" r:id="rId12"/>
               </w:object>
             </w:r>
           </w:p>
@@ -451,7 +451,7 @@
                 <v:shape id="_x0000_i1027" type="#_x0000_t75" style="width:122.95pt;height:123.6pt" o:ole="">
                   <v:imagedata r:id="rId13" o:title=""/>
                 </v:shape>
-                <o:OLEObject Type="Embed" ProgID="PBrush" ShapeID="_x0000_i1027" DrawAspect="Content" ObjectID="_1500455697" r:id="rId14"/>
+                <o:OLEObject Type="Embed" ProgID="PBrush" ShapeID="_x0000_i1027" DrawAspect="Content" ObjectID="_1500456320" r:id="rId14"/>
               </w:object>
             </w:r>
           </w:p>
@@ -1014,88 +1014,11 @@
     </w:p>
     <w:p/>
     <w:p>
-      <w:pPr>
-        <w:pStyle w:val="Heading1"/>
-      </w:pPr>
-      <w:r>
-        <w:rPr>
-          <w:rFonts w:hint="eastAsia"/>
-        </w:rPr>
-        <w:t>Case 3</w:t>
-      </w:r>
-    </w:p>
-    <w:p>
-      <w:pPr>
-        <w:rPr>
-          <w:rFonts w:hint="eastAsia"/>
-        </w:rPr>
-      </w:pPr>
-      <w:r>
-        <w:rPr>
-          <w:rFonts w:hint="eastAsia"/>
-          <w:b/>
-        </w:rPr>
-        <w:t>バグ</w:t>
-      </w:r>
-      <w:r>
-        <w:br/>
-      </w:r>
-      <w:r>
-        <w:rPr>
-          <w:rFonts w:hint="eastAsia"/>
-        </w:rPr>
-        <w:t>なぜ、左側に枝が伸びない？</w:t>
-      </w:r>
-    </w:p>
-    <w:p>
-      <w:pPr>
-        <w:jc w:val="center"/>
-      </w:pPr>
-      <w:r>
-        <w:rPr>
-          <w:noProof/>
-        </w:rPr>
-        <w:drawing>
-          <wp:inline distT="0" distB="0" distL="0" distR="0" wp14:anchorId="18CBD167" wp14:editId="5E2D2BEA">
-            <wp:extent cx="2294626" cy="2376577"/>
-            <wp:effectExtent l="0" t="0" r="0" b="5080"/>
-            <wp:docPr id="2" name="Picture 2"/>
-            <wp:cNvGraphicFramePr>
-              <a:graphicFrameLocks xmlns:a="http://schemas.openxmlformats.org/drawingml/2006/main" noChangeAspect="1"/>
-            </wp:cNvGraphicFramePr>
-            <a:graphic xmlns:a="http://schemas.openxmlformats.org/drawingml/2006/main">
-              <a:graphicData uri="http://schemas.openxmlformats.org/drawingml/2006/picture">
-                <pic:pic xmlns:pic="http://schemas.openxmlformats.org/drawingml/2006/picture">
-                  <pic:nvPicPr>
-                    <pic:cNvPr id="0" name=""/>
-                    <pic:cNvPicPr/>
-                  </pic:nvPicPr>
-                  <pic:blipFill>
-                    <a:blip r:embed="rId17"/>
-                    <a:stretch>
-                      <a:fillRect/>
-                    </a:stretch>
-                  </pic:blipFill>
-                  <pic:spPr>
-                    <a:xfrm>
-                      <a:off x="0" y="0"/>
-                      <a:ext cx="2296120" cy="2378124"/>
-                    </a:xfrm>
-                    <a:prstGeom prst="rect">
-                      <a:avLst/>
-                    </a:prstGeom>
-                  </pic:spPr>
-                </pic:pic>
-              </a:graphicData>
-            </a:graphic>
-          </wp:inline>
-        </w:drawing>
-      </w:r>
       <w:bookmarkStart w:id="0" w:name="_GoBack"/>
       <w:bookmarkEnd w:id="0"/>
     </w:p>
     <w:sectPr>
-      <w:headerReference w:type="default" r:id="rId18"/>
+      <w:headerReference w:type="default" r:id="rId17"/>
       <w:pgSz w:w="12240" w:h="15840"/>
       <w:pgMar w:top="1440" w:right="1440" w:bottom="1440" w:left="1440" w:header="720" w:footer="720" w:gutter="0"/>
       <w:cols w:space="720"/>

</xml_diff>